<commit_message>
Task 2 - Student 3 - Mandatory
</commit_message>
<xml_diff>
--- a/reports/Student #3/D01/D01 - Requirements - Student #3.docx
+++ b/reports/Student #3/D01/D01 - Requirements - Student #3.docx
@@ -580,25 +580,7 @@
                   <w:rPr>
                     <w:rFonts w:asciiTheme="majorHAnsi" w:hAnsiTheme="majorHAnsi" w:cstheme="majorHAnsi"/>
                   </w:rPr>
-                  <w:t>Sevilla, 18</w:t>
-                </w:r>
-                <w:r>
-                  <w:rPr>
-                    <w:rFonts w:asciiTheme="majorHAnsi" w:hAnsiTheme="majorHAnsi" w:cstheme="majorHAnsi"/>
-                  </w:rPr>
-                  <w:t>/02/</w:t>
-                </w:r>
-                <w:r>
-                  <w:rPr>
-                    <w:rFonts w:asciiTheme="majorHAnsi" w:hAnsiTheme="majorHAnsi" w:cstheme="majorHAnsi"/>
-                  </w:rPr>
-                  <w:t>2025</w:t>
-                </w:r>
-                <w:r>
-                  <w:rPr>
-                    <w:rFonts w:asciiTheme="majorHAnsi" w:hAnsiTheme="majorHAnsi" w:cstheme="majorHAnsi"/>
-                  </w:rPr>
-                  <w:t xml:space="preserve"> </w:t>
+                  <w:t>Seville February 20, 2025</w:t>
                 </w:r>
               </w:sdtContent>
             </w:sdt>
@@ -7515,11 +7497,13 @@
     <w:rsid w:val="008D6165"/>
     <w:rsid w:val="00953D97"/>
     <w:rsid w:val="009D5AF9"/>
+    <w:rsid w:val="009F79BC"/>
     <w:rsid w:val="00A222AC"/>
     <w:rsid w:val="00BA1063"/>
     <w:rsid w:val="00BE6430"/>
     <w:rsid w:val="00C42E76"/>
     <w:rsid w:val="00C63AB0"/>
+    <w:rsid w:val="00CA0E9F"/>
     <w:rsid w:val="00D4788A"/>
     <w:rsid w:val="00D72CB9"/>
     <w:rsid w:val="00DB19FC"/>

</xml_diff>